<commit_message>
fix: Fixes typo in FHIR_MMSparkDeployment1-1
* Fixes #139
</commit_message>
<xml_diff>
--- a/docs/FHIR_MMSparkDeployment1-1.docx
+++ b/docs/FHIR_MMSparkDeployment1-1.docx
@@ -1,6 +1,6 @@
 
 <file path=word/document.xml><?xml version="1.0" encoding="utf-8"?>
-<w:document xmlns:wpc="http://schemas.microsoft.com/office/word/2010/wordprocessingCanvas" xmlns:mc="http://schemas.openxmlformats.org/markup-compatibility/2006" xmlns:o="urn:schemas-microsoft-com:office:office" xmlns:r="http://schemas.openxmlformats.org/officeDocument/2006/relationships" xmlns:m="http://schemas.openxmlformats.org/officeDocument/2006/math" xmlns:v="urn:schemas-microsoft-com:vml" xmlns:wp14="http://schemas.microsoft.com/office/word/2010/wordprocessingDrawing" xmlns:wp="http://schemas.openxmlformats.org/drawingml/2006/wordprocessingDrawing" xmlns:w10="urn:schemas-microsoft-com:office:word" xmlns:w="http://schemas.openxmlformats.org/wordprocessingml/2006/main" xmlns:w14="http://schemas.microsoft.com/office/word/2010/wordml" xmlns:w15="http://schemas.microsoft.com/office/word/2012/wordml" xmlns:wpg="http://schemas.microsoft.com/office/word/2010/wordprocessingGroup" xmlns:wpi="http://schemas.microsoft.com/office/word/2010/wordprocessingInk" xmlns:wne="http://schemas.microsoft.com/office/word/2006/wordml" xmlns:wps="http://schemas.microsoft.com/office/word/2010/wordprocessingShape" mc:Ignorable="w14 w15 wp14">
+<w:document xmlns:wpc="http://schemas.microsoft.com/office/word/2010/wordprocessingCanvas" xmlns:cx="http://schemas.microsoft.com/office/drawing/2014/chartex" xmlns:cx1="http://schemas.microsoft.com/office/drawing/2015/9/8/chartex" xmlns:cx2="http://schemas.microsoft.com/office/drawing/2015/10/21/chartex" xmlns:cx3="http://schemas.microsoft.com/office/drawing/2016/5/9/chartex" xmlns:cx4="http://schemas.microsoft.com/office/drawing/2016/5/10/chartex" xmlns:cx5="http://schemas.microsoft.com/office/drawing/2016/5/11/chartex" xmlns:cx6="http://schemas.microsoft.com/office/drawing/2016/5/12/chartex" xmlns:cx7="http://schemas.microsoft.com/office/drawing/2016/5/13/chartex" xmlns:cx8="http://schemas.microsoft.com/office/drawing/2016/5/14/chartex" xmlns:mc="http://schemas.openxmlformats.org/markup-compatibility/2006" xmlns:aink="http://schemas.microsoft.com/office/drawing/2016/ink" xmlns:am3d="http://schemas.microsoft.com/office/drawing/2017/model3d" xmlns:o="urn:schemas-microsoft-com:office:office" xmlns:r="http://schemas.openxmlformats.org/officeDocument/2006/relationships" xmlns:m="http://schemas.openxmlformats.org/officeDocument/2006/math" xmlns:v="urn:schemas-microsoft-com:vml" xmlns:wp14="http://schemas.microsoft.com/office/word/2010/wordprocessingDrawing" xmlns:wp="http://schemas.openxmlformats.org/drawingml/2006/wordprocessingDrawing" xmlns:w10="urn:schemas-microsoft-com:office:word" xmlns:w="http://schemas.openxmlformats.org/wordprocessingml/2006/main" xmlns:w14="http://schemas.microsoft.com/office/word/2010/wordml" xmlns:w15="http://schemas.microsoft.com/office/word/2012/wordml" xmlns:w16cid="http://schemas.microsoft.com/office/word/2016/wordml/cid" xmlns:w16se="http://schemas.microsoft.com/office/word/2015/wordml/symex" xmlns:wpg="http://schemas.microsoft.com/office/word/2010/wordprocessingGroup" xmlns:wpi="http://schemas.microsoft.com/office/word/2010/wordprocessingInk" xmlns:wne="http://schemas.microsoft.com/office/word/2006/wordml" xmlns:wps="http://schemas.microsoft.com/office/word/2010/wordprocessingShape" mc:Ignorable="w14 w15 w16se w16cid wp14">
   <w:body>
     <w:tbl>
       <w:tblPr>
@@ -204,8 +204,6 @@
               </w:rPr>
               <w:t>9</w:t>
             </w:r>
-            <w:bookmarkStart w:id="0" w:name="_GoBack"/>
-            <w:bookmarkEnd w:id="0"/>
             <w:r>
               <w:rPr>
                 <w:noProof/>
@@ -986,7 +984,7 @@
         </w:numPr>
       </w:pPr>
       <w:r>
-        <w:t>Run the command below in a Command Line, as Administrator. It will register MongoDb as a Windows Service.</w:t>
+        <w:t>Run the command below in a Command Line, as Administrator. It will register MongoDb as a Windows Service</w:t>
       </w:r>
     </w:p>
     <w:tbl>
@@ -1000,7 +998,7 @@
         <w:tblLook w:val="04A0" w:firstRow="1" w:lastRow="0" w:firstColumn="1" w:lastColumn="0" w:noHBand="0" w:noVBand="1"/>
       </w:tblPr>
       <w:tblGrid>
-        <w:gridCol w:w="9070"/>
+        <w:gridCol w:w="8642"/>
       </w:tblGrid>
       <w:tr>
         <w:trPr>
@@ -1020,53 +1018,13 @@
                 <w:szCs w:val="24"/>
               </w:rPr>
             </w:pPr>
+            <w:bookmarkStart w:id="0" w:name="_GoBack"/>
+            <w:bookmarkEnd w:id="0"/>
             <w:r>
               <w:rPr>
                 <w:rFonts w:ascii="Courier New" w:hAnsi="Courier New" w:cs="Courier New"/>
               </w:rPr>
-              <w:t>c:\Program Files\MongoDB\Server\3.2\bin&gt;mongod.exe --config</w:t>
-            </w:r>
-            <w:r>
-              <w:rPr>
-                <w:rFonts w:ascii="Times New Roman" w:hAnsi="Times New Roman"/>
-                <w:sz w:val="24"/>
-                <w:szCs w:val="24"/>
-              </w:rPr>
-              <w:t xml:space="preserve"> </w:t>
-            </w:r>
-            <w:r>
-              <w:rPr>
-                <w:rFonts w:ascii="Courier New" w:hAnsi="Courier New" w:cs="Courier New"/>
-              </w:rPr>
-              <w:t>"C:\Spark\MongoDB\Config\SparkMongoDB.cfg"</w:t>
-            </w:r>
-            <w:r>
-              <w:rPr>
-                <w:rFonts w:ascii="Times New Roman" w:hAnsi="Times New Roman"/>
-                <w:sz w:val="24"/>
-                <w:szCs w:val="24"/>
-              </w:rPr>
-              <w:t xml:space="preserve"> </w:t>
-            </w:r>
-            <w:r>
-              <w:rPr>
-                <w:rFonts w:ascii="Courier New" w:hAnsi="Courier New" w:cs="Courier New"/>
-              </w:rPr>
-              <w:t>--installLocal</w:t>
-            </w:r>
-            <w:r>
-              <w:rPr>
-                <w:rFonts w:ascii="Times New Roman" w:hAnsi="Times New Roman"/>
-                <w:sz w:val="24"/>
-                <w:szCs w:val="24"/>
-              </w:rPr>
-              <w:t xml:space="preserve"> </w:t>
-            </w:r>
-            <w:r>
-              <w:rPr>
-                <w:rFonts w:ascii="Courier New" w:hAnsi="Courier New" w:cs="Courier New"/>
-              </w:rPr>
-              <w:t>Firewall</w:t>
+              <w:t>mongod.exe --config "C:\Spark\MongoDB\Config\SparkMongoDB.cfg" --install</w:t>
             </w:r>
           </w:p>
         </w:tc>
@@ -1301,7 +1259,7 @@
 </file>
 
 <file path=word/endnotes.xml><?xml version="1.0" encoding="utf-8"?>
-<w:endnotes xmlns:wpc="http://schemas.microsoft.com/office/word/2010/wordprocessingCanvas" xmlns:mc="http://schemas.openxmlformats.org/markup-compatibility/2006" xmlns:o="urn:schemas-microsoft-com:office:office" xmlns:r="http://schemas.openxmlformats.org/officeDocument/2006/relationships" xmlns:m="http://schemas.openxmlformats.org/officeDocument/2006/math" xmlns:v="urn:schemas-microsoft-com:vml" xmlns:wp14="http://schemas.microsoft.com/office/word/2010/wordprocessingDrawing" xmlns:wp="http://schemas.openxmlformats.org/drawingml/2006/wordprocessingDrawing" xmlns:w10="urn:schemas-microsoft-com:office:word" xmlns:w="http://schemas.openxmlformats.org/wordprocessingml/2006/main" xmlns:w14="http://schemas.microsoft.com/office/word/2010/wordml" xmlns:w15="http://schemas.microsoft.com/office/word/2012/wordml" xmlns:wpg="http://schemas.microsoft.com/office/word/2010/wordprocessingGroup" xmlns:wpi="http://schemas.microsoft.com/office/word/2010/wordprocessingInk" xmlns:wne="http://schemas.microsoft.com/office/word/2006/wordml" xmlns:wps="http://schemas.microsoft.com/office/word/2010/wordprocessingShape" mc:Ignorable="w14 w15 wp14">
+<w:endnotes xmlns:wpc="http://schemas.microsoft.com/office/word/2010/wordprocessingCanvas" xmlns:cx="http://schemas.microsoft.com/office/drawing/2014/chartex" xmlns:cx1="http://schemas.microsoft.com/office/drawing/2015/9/8/chartex" xmlns:cx2="http://schemas.microsoft.com/office/drawing/2015/10/21/chartex" xmlns:cx3="http://schemas.microsoft.com/office/drawing/2016/5/9/chartex" xmlns:cx4="http://schemas.microsoft.com/office/drawing/2016/5/10/chartex" xmlns:cx5="http://schemas.microsoft.com/office/drawing/2016/5/11/chartex" xmlns:cx6="http://schemas.microsoft.com/office/drawing/2016/5/12/chartex" xmlns:cx7="http://schemas.microsoft.com/office/drawing/2016/5/13/chartex" xmlns:cx8="http://schemas.microsoft.com/office/drawing/2016/5/14/chartex" xmlns:mc="http://schemas.openxmlformats.org/markup-compatibility/2006" xmlns:aink="http://schemas.microsoft.com/office/drawing/2016/ink" xmlns:am3d="http://schemas.microsoft.com/office/drawing/2017/model3d" xmlns:o="urn:schemas-microsoft-com:office:office" xmlns:r="http://schemas.openxmlformats.org/officeDocument/2006/relationships" xmlns:m="http://schemas.openxmlformats.org/officeDocument/2006/math" xmlns:v="urn:schemas-microsoft-com:vml" xmlns:wp14="http://schemas.microsoft.com/office/word/2010/wordprocessingDrawing" xmlns:wp="http://schemas.openxmlformats.org/drawingml/2006/wordprocessingDrawing" xmlns:w10="urn:schemas-microsoft-com:office:word" xmlns:w="http://schemas.openxmlformats.org/wordprocessingml/2006/main" xmlns:w14="http://schemas.microsoft.com/office/word/2010/wordml" xmlns:w15="http://schemas.microsoft.com/office/word/2012/wordml" xmlns:w16cid="http://schemas.microsoft.com/office/word/2016/wordml/cid" xmlns:w16se="http://schemas.microsoft.com/office/word/2015/wordml/symex" xmlns:wpg="http://schemas.microsoft.com/office/word/2010/wordprocessingGroup" xmlns:wpi="http://schemas.microsoft.com/office/word/2010/wordprocessingInk" xmlns:wne="http://schemas.microsoft.com/office/word/2006/wordml" xmlns:wps="http://schemas.microsoft.com/office/word/2010/wordprocessingShape" mc:Ignorable="w14 w15 w16se w16cid wp14">
   <w:endnote w:type="separator" w:id="-1">
     <w:p>
       <w:pPr>
@@ -1326,7 +1284,7 @@
 </file>
 
 <file path=word/footer1.xml><?xml version="1.0" encoding="utf-8"?>
-<w:ftr xmlns:wpc="http://schemas.microsoft.com/office/word/2010/wordprocessingCanvas" xmlns:mc="http://schemas.openxmlformats.org/markup-compatibility/2006" xmlns:o="urn:schemas-microsoft-com:office:office" xmlns:r="http://schemas.openxmlformats.org/officeDocument/2006/relationships" xmlns:m="http://schemas.openxmlformats.org/officeDocument/2006/math" xmlns:v="urn:schemas-microsoft-com:vml" xmlns:wp14="http://schemas.microsoft.com/office/word/2010/wordprocessingDrawing" xmlns:wp="http://schemas.openxmlformats.org/drawingml/2006/wordprocessingDrawing" xmlns:w10="urn:schemas-microsoft-com:office:word" xmlns:w="http://schemas.openxmlformats.org/wordprocessingml/2006/main" xmlns:w14="http://schemas.microsoft.com/office/word/2010/wordml" xmlns:w15="http://schemas.microsoft.com/office/word/2012/wordml" xmlns:wpg="http://schemas.microsoft.com/office/word/2010/wordprocessingGroup" xmlns:wpi="http://schemas.microsoft.com/office/word/2010/wordprocessingInk" xmlns:wne="http://schemas.microsoft.com/office/word/2006/wordml" xmlns:wps="http://schemas.microsoft.com/office/word/2010/wordprocessingShape" mc:Ignorable="w14 w15 wp14">
+<w:ftr xmlns:wpc="http://schemas.microsoft.com/office/word/2010/wordprocessingCanvas" xmlns:cx="http://schemas.microsoft.com/office/drawing/2014/chartex" xmlns:cx1="http://schemas.microsoft.com/office/drawing/2015/9/8/chartex" xmlns:cx2="http://schemas.microsoft.com/office/drawing/2015/10/21/chartex" xmlns:cx3="http://schemas.microsoft.com/office/drawing/2016/5/9/chartex" xmlns:cx4="http://schemas.microsoft.com/office/drawing/2016/5/10/chartex" xmlns:cx5="http://schemas.microsoft.com/office/drawing/2016/5/11/chartex" xmlns:cx6="http://schemas.microsoft.com/office/drawing/2016/5/12/chartex" xmlns:cx7="http://schemas.microsoft.com/office/drawing/2016/5/13/chartex" xmlns:cx8="http://schemas.microsoft.com/office/drawing/2016/5/14/chartex" xmlns:mc="http://schemas.openxmlformats.org/markup-compatibility/2006" xmlns:aink="http://schemas.microsoft.com/office/drawing/2016/ink" xmlns:am3d="http://schemas.microsoft.com/office/drawing/2017/model3d" xmlns:o="urn:schemas-microsoft-com:office:office" xmlns:r="http://schemas.openxmlformats.org/officeDocument/2006/relationships" xmlns:m="http://schemas.openxmlformats.org/officeDocument/2006/math" xmlns:v="urn:schemas-microsoft-com:vml" xmlns:wp14="http://schemas.microsoft.com/office/word/2010/wordprocessingDrawing" xmlns:wp="http://schemas.openxmlformats.org/drawingml/2006/wordprocessingDrawing" xmlns:w10="urn:schemas-microsoft-com:office:word" xmlns:w="http://schemas.openxmlformats.org/wordprocessingml/2006/main" xmlns:w14="http://schemas.microsoft.com/office/word/2010/wordml" xmlns:w15="http://schemas.microsoft.com/office/word/2012/wordml" xmlns:w16cid="http://schemas.microsoft.com/office/word/2016/wordml/cid" xmlns:w16se="http://schemas.microsoft.com/office/word/2015/wordml/symex" xmlns:wpg="http://schemas.microsoft.com/office/word/2010/wordprocessingGroup" xmlns:wpi="http://schemas.microsoft.com/office/word/2010/wordprocessingInk" xmlns:wne="http://schemas.microsoft.com/office/word/2006/wordml" xmlns:wps="http://schemas.microsoft.com/office/word/2010/wordprocessingShape" mc:Ignorable="w14 w15 w16se w16cid wp14">
   <w:p>
     <w:pPr>
       <w:pStyle w:val="Footer"/>
@@ -1336,7 +1294,7 @@
 </file>
 
 <file path=word/footer2.xml><?xml version="1.0" encoding="utf-8"?>
-<w:ftr xmlns:wpc="http://schemas.microsoft.com/office/word/2010/wordprocessingCanvas" xmlns:mc="http://schemas.openxmlformats.org/markup-compatibility/2006" xmlns:o="urn:schemas-microsoft-com:office:office" xmlns:r="http://schemas.openxmlformats.org/officeDocument/2006/relationships" xmlns:m="http://schemas.openxmlformats.org/officeDocument/2006/math" xmlns:v="urn:schemas-microsoft-com:vml" xmlns:wp14="http://schemas.microsoft.com/office/word/2010/wordprocessingDrawing" xmlns:wp="http://schemas.openxmlformats.org/drawingml/2006/wordprocessingDrawing" xmlns:w10="urn:schemas-microsoft-com:office:word" xmlns:w="http://schemas.openxmlformats.org/wordprocessingml/2006/main" xmlns:w14="http://schemas.microsoft.com/office/word/2010/wordml" xmlns:w15="http://schemas.microsoft.com/office/word/2012/wordml" xmlns:wpg="http://schemas.microsoft.com/office/word/2010/wordprocessingGroup" xmlns:wpi="http://schemas.microsoft.com/office/word/2010/wordprocessingInk" xmlns:wne="http://schemas.microsoft.com/office/word/2006/wordml" xmlns:wps="http://schemas.microsoft.com/office/word/2010/wordprocessingShape" mc:Ignorable="w14 w15 wp14">
+<w:ftr xmlns:wpc="http://schemas.microsoft.com/office/word/2010/wordprocessingCanvas" xmlns:cx="http://schemas.microsoft.com/office/drawing/2014/chartex" xmlns:cx1="http://schemas.microsoft.com/office/drawing/2015/9/8/chartex" xmlns:cx2="http://schemas.microsoft.com/office/drawing/2015/10/21/chartex" xmlns:cx3="http://schemas.microsoft.com/office/drawing/2016/5/9/chartex" xmlns:cx4="http://schemas.microsoft.com/office/drawing/2016/5/10/chartex" xmlns:cx5="http://schemas.microsoft.com/office/drawing/2016/5/11/chartex" xmlns:cx6="http://schemas.microsoft.com/office/drawing/2016/5/12/chartex" xmlns:cx7="http://schemas.microsoft.com/office/drawing/2016/5/13/chartex" xmlns:cx8="http://schemas.microsoft.com/office/drawing/2016/5/14/chartex" xmlns:mc="http://schemas.openxmlformats.org/markup-compatibility/2006" xmlns:aink="http://schemas.microsoft.com/office/drawing/2016/ink" xmlns:am3d="http://schemas.microsoft.com/office/drawing/2017/model3d" xmlns:o="urn:schemas-microsoft-com:office:office" xmlns:r="http://schemas.openxmlformats.org/officeDocument/2006/relationships" xmlns:m="http://schemas.openxmlformats.org/officeDocument/2006/math" xmlns:v="urn:schemas-microsoft-com:vml" xmlns:wp14="http://schemas.microsoft.com/office/word/2010/wordprocessingDrawing" xmlns:wp="http://schemas.openxmlformats.org/drawingml/2006/wordprocessingDrawing" xmlns:w10="urn:schemas-microsoft-com:office:word" xmlns:w="http://schemas.openxmlformats.org/wordprocessingml/2006/main" xmlns:w14="http://schemas.microsoft.com/office/word/2010/wordml" xmlns:w15="http://schemas.microsoft.com/office/word/2012/wordml" xmlns:w16cid="http://schemas.microsoft.com/office/word/2016/wordml/cid" xmlns:w16se="http://schemas.microsoft.com/office/word/2015/wordml/symex" xmlns:wpg="http://schemas.microsoft.com/office/word/2010/wordprocessingGroup" xmlns:wpi="http://schemas.microsoft.com/office/word/2010/wordprocessingInk" xmlns:wne="http://schemas.microsoft.com/office/word/2006/wordml" xmlns:wps="http://schemas.microsoft.com/office/word/2010/wordprocessingShape" mc:Ignorable="w14 w15 w16se w16cid wp14">
   <w:tbl>
     <w:tblPr>
       <w:tblStyle w:val="TableGrid"/>
@@ -1414,27 +1372,14 @@
           <w:r>
             <w:t>/</w:t>
           </w:r>
-          <w:r>
-            <w:fldChar w:fldCharType="begin"/>
-          </w:r>
-          <w:r>
-            <w:instrText xml:space="preserve"> NUMPAGES   \* MERGEFORMAT </w:instrText>
-          </w:r>
-          <w:r>
-            <w:fldChar w:fldCharType="separate"/>
-          </w:r>
-          <w:r>
-            <w:rPr>
-              <w:noProof/>
-            </w:rPr>
-            <w:t>2</w:t>
-          </w:r>
-          <w:r>
-            <w:rPr>
-              <w:noProof/>
-            </w:rPr>
-            <w:fldChar w:fldCharType="end"/>
-          </w:r>
+          <w:fldSimple w:instr=" NUMPAGES   \* MERGEFORMAT ">
+            <w:r>
+              <w:rPr>
+                <w:noProof/>
+              </w:rPr>
+              <w:t>2</w:t>
+            </w:r>
+          </w:fldSimple>
         </w:p>
       </w:tc>
     </w:tr>
@@ -1453,7 +1398,7 @@
         <w:noProof/>
       </w:rPr>
       <w:drawing>
-        <wp:anchor distT="0" distB="0" distL="114300" distR="114300" simplePos="0" relativeHeight="251674624" behindDoc="1" locked="0" layoutInCell="1" allowOverlap="1" wp14:anchorId="479357A9" wp14:editId="7A96CBFA">
+        <wp:anchor distT="0" distB="0" distL="114300" distR="114300" simplePos="0" relativeHeight="251658752" behindDoc="1" locked="0" layoutInCell="1" allowOverlap="1" wp14:anchorId="3F732BBE" wp14:editId="4061FE27">
           <wp:simplePos x="0" y="0"/>
           <wp:positionH relativeFrom="column">
             <wp:posOffset>2339975</wp:posOffset>
@@ -1521,7 +1466,7 @@
 </file>
 
 <file path=word/footer3.xml><?xml version="1.0" encoding="utf-8"?>
-<w:ftr xmlns:wpc="http://schemas.microsoft.com/office/word/2010/wordprocessingCanvas" xmlns:mc="http://schemas.openxmlformats.org/markup-compatibility/2006" xmlns:o="urn:schemas-microsoft-com:office:office" xmlns:r="http://schemas.openxmlformats.org/officeDocument/2006/relationships" xmlns:m="http://schemas.openxmlformats.org/officeDocument/2006/math" xmlns:v="urn:schemas-microsoft-com:vml" xmlns:wp14="http://schemas.microsoft.com/office/word/2010/wordprocessingDrawing" xmlns:wp="http://schemas.openxmlformats.org/drawingml/2006/wordprocessingDrawing" xmlns:w10="urn:schemas-microsoft-com:office:word" xmlns:w="http://schemas.openxmlformats.org/wordprocessingml/2006/main" xmlns:w14="http://schemas.microsoft.com/office/word/2010/wordml" xmlns:w15="http://schemas.microsoft.com/office/word/2012/wordml" xmlns:wpg="http://schemas.microsoft.com/office/word/2010/wordprocessingGroup" xmlns:wpi="http://schemas.microsoft.com/office/word/2010/wordprocessingInk" xmlns:wne="http://schemas.microsoft.com/office/word/2006/wordml" xmlns:wps="http://schemas.microsoft.com/office/word/2010/wordprocessingShape" mc:Ignorable="w14 w15 wp14">
+<w:ftr xmlns:wpc="http://schemas.microsoft.com/office/word/2010/wordprocessingCanvas" xmlns:cx="http://schemas.microsoft.com/office/drawing/2014/chartex" xmlns:cx1="http://schemas.microsoft.com/office/drawing/2015/9/8/chartex" xmlns:cx2="http://schemas.microsoft.com/office/drawing/2015/10/21/chartex" xmlns:cx3="http://schemas.microsoft.com/office/drawing/2016/5/9/chartex" xmlns:cx4="http://schemas.microsoft.com/office/drawing/2016/5/10/chartex" xmlns:cx5="http://schemas.microsoft.com/office/drawing/2016/5/11/chartex" xmlns:cx6="http://schemas.microsoft.com/office/drawing/2016/5/12/chartex" xmlns:cx7="http://schemas.microsoft.com/office/drawing/2016/5/13/chartex" xmlns:cx8="http://schemas.microsoft.com/office/drawing/2016/5/14/chartex" xmlns:mc="http://schemas.openxmlformats.org/markup-compatibility/2006" xmlns:aink="http://schemas.microsoft.com/office/drawing/2016/ink" xmlns:am3d="http://schemas.microsoft.com/office/drawing/2017/model3d" xmlns:o="urn:schemas-microsoft-com:office:office" xmlns:r="http://schemas.openxmlformats.org/officeDocument/2006/relationships" xmlns:m="http://schemas.openxmlformats.org/officeDocument/2006/math" xmlns:v="urn:schemas-microsoft-com:vml" xmlns:wp14="http://schemas.microsoft.com/office/word/2010/wordprocessingDrawing" xmlns:wp="http://schemas.openxmlformats.org/drawingml/2006/wordprocessingDrawing" xmlns:w10="urn:schemas-microsoft-com:office:word" xmlns:w="http://schemas.openxmlformats.org/wordprocessingml/2006/main" xmlns:w14="http://schemas.microsoft.com/office/word/2010/wordml" xmlns:w15="http://schemas.microsoft.com/office/word/2012/wordml" xmlns:w16cid="http://schemas.microsoft.com/office/word/2016/wordml/cid" xmlns:w16se="http://schemas.microsoft.com/office/word/2015/wordml/symex" xmlns:wpg="http://schemas.microsoft.com/office/word/2010/wordprocessingGroup" xmlns:wpi="http://schemas.microsoft.com/office/word/2010/wordprocessingInk" xmlns:wne="http://schemas.microsoft.com/office/word/2006/wordml" xmlns:wps="http://schemas.microsoft.com/office/word/2010/wordprocessingShape" mc:Ignorable="w14 w15 w16se w16cid wp14">
   <w:tbl>
     <w:tblPr>
       <w:tblStyle w:val="TableGrid"/>
@@ -1663,7 +1608,7 @@
               <w:noProof/>
             </w:rPr>
             <w:drawing>
-              <wp:anchor distT="0" distB="0" distL="114300" distR="114300" simplePos="0" relativeHeight="251661312" behindDoc="0" locked="0" layoutInCell="1" allowOverlap="1" wp14:anchorId="6E85E050" wp14:editId="20FB48BD">
+              <wp:anchor distT="0" distB="0" distL="114300" distR="114300" simplePos="0" relativeHeight="251661312" behindDoc="0" locked="0" layoutInCell="1" allowOverlap="1" wp14:anchorId="6F15FE2B" wp14:editId="39C4A7A4">
                 <wp:simplePos x="0" y="0"/>
                 <wp:positionH relativeFrom="column">
                   <wp:posOffset>-38735</wp:posOffset>
@@ -1737,7 +1682,7 @@
         <w:noProof/>
       </w:rPr>
       <w:drawing>
-        <wp:anchor distT="0" distB="0" distL="114300" distR="114300" simplePos="0" relativeHeight="251663360" behindDoc="1" locked="0" layoutInCell="1" allowOverlap="1" wp14:anchorId="48BAD353" wp14:editId="4249E3BB">
+        <wp:anchor distT="0" distB="0" distL="114300" distR="114300" simplePos="0" relativeHeight="251663360" behindDoc="1" locked="0" layoutInCell="1" allowOverlap="1" wp14:anchorId="48600755" wp14:editId="27063008">
           <wp:simplePos x="0" y="0"/>
           <wp:positionH relativeFrom="page">
             <wp:align>center</wp:align>
@@ -1797,7 +1742,7 @@
 </file>
 
 <file path=word/footnotes.xml><?xml version="1.0" encoding="utf-8"?>
-<w:footnotes xmlns:wpc="http://schemas.microsoft.com/office/word/2010/wordprocessingCanvas" xmlns:mc="http://schemas.openxmlformats.org/markup-compatibility/2006" xmlns:o="urn:schemas-microsoft-com:office:office" xmlns:r="http://schemas.openxmlformats.org/officeDocument/2006/relationships" xmlns:m="http://schemas.openxmlformats.org/officeDocument/2006/math" xmlns:v="urn:schemas-microsoft-com:vml" xmlns:wp14="http://schemas.microsoft.com/office/word/2010/wordprocessingDrawing" xmlns:wp="http://schemas.openxmlformats.org/drawingml/2006/wordprocessingDrawing" xmlns:w10="urn:schemas-microsoft-com:office:word" xmlns:w="http://schemas.openxmlformats.org/wordprocessingml/2006/main" xmlns:w14="http://schemas.microsoft.com/office/word/2010/wordml" xmlns:w15="http://schemas.microsoft.com/office/word/2012/wordml" xmlns:wpg="http://schemas.microsoft.com/office/word/2010/wordprocessingGroup" xmlns:wpi="http://schemas.microsoft.com/office/word/2010/wordprocessingInk" xmlns:wne="http://schemas.microsoft.com/office/word/2006/wordml" xmlns:wps="http://schemas.microsoft.com/office/word/2010/wordprocessingShape" mc:Ignorable="w14 w15 wp14">
+<w:footnotes xmlns:wpc="http://schemas.microsoft.com/office/word/2010/wordprocessingCanvas" xmlns:cx="http://schemas.microsoft.com/office/drawing/2014/chartex" xmlns:cx1="http://schemas.microsoft.com/office/drawing/2015/9/8/chartex" xmlns:cx2="http://schemas.microsoft.com/office/drawing/2015/10/21/chartex" xmlns:cx3="http://schemas.microsoft.com/office/drawing/2016/5/9/chartex" xmlns:cx4="http://schemas.microsoft.com/office/drawing/2016/5/10/chartex" xmlns:cx5="http://schemas.microsoft.com/office/drawing/2016/5/11/chartex" xmlns:cx6="http://schemas.microsoft.com/office/drawing/2016/5/12/chartex" xmlns:cx7="http://schemas.microsoft.com/office/drawing/2016/5/13/chartex" xmlns:cx8="http://schemas.microsoft.com/office/drawing/2016/5/14/chartex" xmlns:mc="http://schemas.openxmlformats.org/markup-compatibility/2006" xmlns:aink="http://schemas.microsoft.com/office/drawing/2016/ink" xmlns:am3d="http://schemas.microsoft.com/office/drawing/2017/model3d" xmlns:o="urn:schemas-microsoft-com:office:office" xmlns:r="http://schemas.openxmlformats.org/officeDocument/2006/relationships" xmlns:m="http://schemas.openxmlformats.org/officeDocument/2006/math" xmlns:v="urn:schemas-microsoft-com:vml" xmlns:wp14="http://schemas.microsoft.com/office/word/2010/wordprocessingDrawing" xmlns:wp="http://schemas.openxmlformats.org/drawingml/2006/wordprocessingDrawing" xmlns:w10="urn:schemas-microsoft-com:office:word" xmlns:w="http://schemas.openxmlformats.org/wordprocessingml/2006/main" xmlns:w14="http://schemas.microsoft.com/office/word/2010/wordml" xmlns:w15="http://schemas.microsoft.com/office/word/2012/wordml" xmlns:w16cid="http://schemas.microsoft.com/office/word/2016/wordml/cid" xmlns:w16se="http://schemas.microsoft.com/office/word/2015/wordml/symex" xmlns:wpg="http://schemas.microsoft.com/office/word/2010/wordprocessingGroup" xmlns:wpi="http://schemas.microsoft.com/office/word/2010/wordprocessingInk" xmlns:wne="http://schemas.microsoft.com/office/word/2006/wordml" xmlns:wps="http://schemas.microsoft.com/office/word/2010/wordprocessingShape" mc:Ignorable="w14 w15 w16se w16cid wp14">
   <w:footnote w:type="separator" w:id="-1">
     <w:p>
       <w:pPr>
@@ -1822,7 +1767,7 @@
 </file>
 
 <file path=word/header1.xml><?xml version="1.0" encoding="utf-8"?>
-<w:hdr xmlns:wpc="http://schemas.microsoft.com/office/word/2010/wordprocessingCanvas" xmlns:mc="http://schemas.openxmlformats.org/markup-compatibility/2006" xmlns:o="urn:schemas-microsoft-com:office:office" xmlns:r="http://schemas.openxmlformats.org/officeDocument/2006/relationships" xmlns:m="http://schemas.openxmlformats.org/officeDocument/2006/math" xmlns:v="urn:schemas-microsoft-com:vml" xmlns:wp14="http://schemas.microsoft.com/office/word/2010/wordprocessingDrawing" xmlns:wp="http://schemas.openxmlformats.org/drawingml/2006/wordprocessingDrawing" xmlns:w10="urn:schemas-microsoft-com:office:word" xmlns:w="http://schemas.openxmlformats.org/wordprocessingml/2006/main" xmlns:w14="http://schemas.microsoft.com/office/word/2010/wordml" xmlns:w15="http://schemas.microsoft.com/office/word/2012/wordml" xmlns:wpg="http://schemas.microsoft.com/office/word/2010/wordprocessingGroup" xmlns:wpi="http://schemas.microsoft.com/office/word/2010/wordprocessingInk" xmlns:wne="http://schemas.microsoft.com/office/word/2006/wordml" xmlns:wps="http://schemas.microsoft.com/office/word/2010/wordprocessingShape" mc:Ignorable="w14 w15 wp14">
+<w:hdr xmlns:wpc="http://schemas.microsoft.com/office/word/2010/wordprocessingCanvas" xmlns:cx="http://schemas.microsoft.com/office/drawing/2014/chartex" xmlns:cx1="http://schemas.microsoft.com/office/drawing/2015/9/8/chartex" xmlns:cx2="http://schemas.microsoft.com/office/drawing/2015/10/21/chartex" xmlns:cx3="http://schemas.microsoft.com/office/drawing/2016/5/9/chartex" xmlns:cx4="http://schemas.microsoft.com/office/drawing/2016/5/10/chartex" xmlns:cx5="http://schemas.microsoft.com/office/drawing/2016/5/11/chartex" xmlns:cx6="http://schemas.microsoft.com/office/drawing/2016/5/12/chartex" xmlns:cx7="http://schemas.microsoft.com/office/drawing/2016/5/13/chartex" xmlns:cx8="http://schemas.microsoft.com/office/drawing/2016/5/14/chartex" xmlns:mc="http://schemas.openxmlformats.org/markup-compatibility/2006" xmlns:aink="http://schemas.microsoft.com/office/drawing/2016/ink" xmlns:am3d="http://schemas.microsoft.com/office/drawing/2017/model3d" xmlns:o="urn:schemas-microsoft-com:office:office" xmlns:r="http://schemas.openxmlformats.org/officeDocument/2006/relationships" xmlns:m="http://schemas.openxmlformats.org/officeDocument/2006/math" xmlns:v="urn:schemas-microsoft-com:vml" xmlns:wp14="http://schemas.microsoft.com/office/word/2010/wordprocessingDrawing" xmlns:wp="http://schemas.openxmlformats.org/drawingml/2006/wordprocessingDrawing" xmlns:w10="urn:schemas-microsoft-com:office:word" xmlns:w="http://schemas.openxmlformats.org/wordprocessingml/2006/main" xmlns:w14="http://schemas.microsoft.com/office/word/2010/wordml" xmlns:w15="http://schemas.microsoft.com/office/word/2012/wordml" xmlns:w16cid="http://schemas.microsoft.com/office/word/2016/wordml/cid" xmlns:w16se="http://schemas.microsoft.com/office/word/2015/wordml/symex" xmlns:wpg="http://schemas.microsoft.com/office/word/2010/wordprocessingGroup" xmlns:wpi="http://schemas.microsoft.com/office/word/2010/wordprocessingInk" xmlns:wne="http://schemas.microsoft.com/office/word/2006/wordml" xmlns:wps="http://schemas.microsoft.com/office/word/2010/wordprocessingShape" mc:Ignorable="w14 w15 w16se w16cid wp14">
   <w:p>
     <w:pPr>
       <w:pStyle w:val="Header"/>
@@ -1832,7 +1777,7 @@
 </file>
 
 <file path=word/header2.xml><?xml version="1.0" encoding="utf-8"?>
-<w:hdr xmlns:wpc="http://schemas.microsoft.com/office/word/2010/wordprocessingCanvas" xmlns:mc="http://schemas.openxmlformats.org/markup-compatibility/2006" xmlns:o="urn:schemas-microsoft-com:office:office" xmlns:r="http://schemas.openxmlformats.org/officeDocument/2006/relationships" xmlns:m="http://schemas.openxmlformats.org/officeDocument/2006/math" xmlns:v="urn:schemas-microsoft-com:vml" xmlns:wp14="http://schemas.microsoft.com/office/word/2010/wordprocessingDrawing" xmlns:wp="http://schemas.openxmlformats.org/drawingml/2006/wordprocessingDrawing" xmlns:w10="urn:schemas-microsoft-com:office:word" xmlns:w="http://schemas.openxmlformats.org/wordprocessingml/2006/main" xmlns:w14="http://schemas.microsoft.com/office/word/2010/wordml" xmlns:w15="http://schemas.microsoft.com/office/word/2012/wordml" xmlns:wpg="http://schemas.microsoft.com/office/word/2010/wordprocessingGroup" xmlns:wpi="http://schemas.microsoft.com/office/word/2010/wordprocessingInk" xmlns:wne="http://schemas.microsoft.com/office/word/2006/wordml" xmlns:wps="http://schemas.microsoft.com/office/word/2010/wordprocessingShape" mc:Ignorable="w14 w15 wp14">
+<w:hdr xmlns:wpc="http://schemas.microsoft.com/office/word/2010/wordprocessingCanvas" xmlns:cx="http://schemas.microsoft.com/office/drawing/2014/chartex" xmlns:cx1="http://schemas.microsoft.com/office/drawing/2015/9/8/chartex" xmlns:cx2="http://schemas.microsoft.com/office/drawing/2015/10/21/chartex" xmlns:cx3="http://schemas.microsoft.com/office/drawing/2016/5/9/chartex" xmlns:cx4="http://schemas.microsoft.com/office/drawing/2016/5/10/chartex" xmlns:cx5="http://schemas.microsoft.com/office/drawing/2016/5/11/chartex" xmlns:cx6="http://schemas.microsoft.com/office/drawing/2016/5/12/chartex" xmlns:cx7="http://schemas.microsoft.com/office/drawing/2016/5/13/chartex" xmlns:cx8="http://schemas.microsoft.com/office/drawing/2016/5/14/chartex" xmlns:mc="http://schemas.openxmlformats.org/markup-compatibility/2006" xmlns:aink="http://schemas.microsoft.com/office/drawing/2016/ink" xmlns:am3d="http://schemas.microsoft.com/office/drawing/2017/model3d" xmlns:o="urn:schemas-microsoft-com:office:office" xmlns:r="http://schemas.openxmlformats.org/officeDocument/2006/relationships" xmlns:m="http://schemas.openxmlformats.org/officeDocument/2006/math" xmlns:v="urn:schemas-microsoft-com:vml" xmlns:wp14="http://schemas.microsoft.com/office/word/2010/wordprocessingDrawing" xmlns:wp="http://schemas.openxmlformats.org/drawingml/2006/wordprocessingDrawing" xmlns:w10="urn:schemas-microsoft-com:office:word" xmlns:w="http://schemas.openxmlformats.org/wordprocessingml/2006/main" xmlns:w14="http://schemas.microsoft.com/office/word/2010/wordml" xmlns:w15="http://schemas.microsoft.com/office/word/2012/wordml" xmlns:w16cid="http://schemas.microsoft.com/office/word/2016/wordml/cid" xmlns:w16se="http://schemas.microsoft.com/office/word/2015/wordml/symex" xmlns:wpg="http://schemas.microsoft.com/office/word/2010/wordprocessingGroup" xmlns:wpi="http://schemas.microsoft.com/office/word/2010/wordprocessingInk" xmlns:wne="http://schemas.microsoft.com/office/word/2006/wordml" xmlns:wps="http://schemas.microsoft.com/office/word/2010/wordprocessingShape" mc:Ignorable="w14 w15 w16se w16cid wp14">
   <w:p>
     <w:pPr>
       <w:pStyle w:val="Header"/>
@@ -1842,7 +1787,7 @@
         <w:noProof/>
       </w:rPr>
       <w:drawing>
-        <wp:anchor distT="0" distB="0" distL="114300" distR="114300" simplePos="0" relativeHeight="251658240" behindDoc="1" locked="0" layoutInCell="1" allowOverlap="1" wp14:anchorId="05416CB0" wp14:editId="39F35868">
+        <wp:anchor distT="0" distB="0" distL="114300" distR="114300" simplePos="0" relativeHeight="251658240" behindDoc="1" locked="0" layoutInCell="1" allowOverlap="1" wp14:anchorId="3F070543" wp14:editId="0B61BBED">
           <wp:simplePos x="0" y="0"/>
           <wp:positionH relativeFrom="column">
             <wp:posOffset>2339975</wp:posOffset>
@@ -1910,7 +1855,7 @@
 </file>
 
 <file path=word/header3.xml><?xml version="1.0" encoding="utf-8"?>
-<w:hdr xmlns:wpc="http://schemas.microsoft.com/office/word/2010/wordprocessingCanvas" xmlns:mc="http://schemas.openxmlformats.org/markup-compatibility/2006" xmlns:o="urn:schemas-microsoft-com:office:office" xmlns:r="http://schemas.openxmlformats.org/officeDocument/2006/relationships" xmlns:m="http://schemas.openxmlformats.org/officeDocument/2006/math" xmlns:v="urn:schemas-microsoft-com:vml" xmlns:wp14="http://schemas.microsoft.com/office/word/2010/wordprocessingDrawing" xmlns:wp="http://schemas.openxmlformats.org/drawingml/2006/wordprocessingDrawing" xmlns:w10="urn:schemas-microsoft-com:office:word" xmlns:w="http://schemas.openxmlformats.org/wordprocessingml/2006/main" xmlns:w14="http://schemas.microsoft.com/office/word/2010/wordml" xmlns:w15="http://schemas.microsoft.com/office/word/2012/wordml" xmlns:wpg="http://schemas.microsoft.com/office/word/2010/wordprocessingGroup" xmlns:wpi="http://schemas.microsoft.com/office/word/2010/wordprocessingInk" xmlns:wne="http://schemas.microsoft.com/office/word/2006/wordml" xmlns:wps="http://schemas.microsoft.com/office/word/2010/wordprocessingShape" mc:Ignorable="w14 w15 wp14">
+<w:hdr xmlns:wpc="http://schemas.microsoft.com/office/word/2010/wordprocessingCanvas" xmlns:cx="http://schemas.microsoft.com/office/drawing/2014/chartex" xmlns:cx1="http://schemas.microsoft.com/office/drawing/2015/9/8/chartex" xmlns:cx2="http://schemas.microsoft.com/office/drawing/2015/10/21/chartex" xmlns:cx3="http://schemas.microsoft.com/office/drawing/2016/5/9/chartex" xmlns:cx4="http://schemas.microsoft.com/office/drawing/2016/5/10/chartex" xmlns:cx5="http://schemas.microsoft.com/office/drawing/2016/5/11/chartex" xmlns:cx6="http://schemas.microsoft.com/office/drawing/2016/5/12/chartex" xmlns:cx7="http://schemas.microsoft.com/office/drawing/2016/5/13/chartex" xmlns:cx8="http://schemas.microsoft.com/office/drawing/2016/5/14/chartex" xmlns:mc="http://schemas.openxmlformats.org/markup-compatibility/2006" xmlns:aink="http://schemas.microsoft.com/office/drawing/2016/ink" xmlns:am3d="http://schemas.microsoft.com/office/drawing/2017/model3d" xmlns:o="urn:schemas-microsoft-com:office:office" xmlns:r="http://schemas.openxmlformats.org/officeDocument/2006/relationships" xmlns:m="http://schemas.openxmlformats.org/officeDocument/2006/math" xmlns:v="urn:schemas-microsoft-com:vml" xmlns:wp14="http://schemas.microsoft.com/office/word/2010/wordprocessingDrawing" xmlns:wp="http://schemas.openxmlformats.org/drawingml/2006/wordprocessingDrawing" xmlns:w10="urn:schemas-microsoft-com:office:word" xmlns:w="http://schemas.openxmlformats.org/wordprocessingml/2006/main" xmlns:w14="http://schemas.microsoft.com/office/word/2010/wordml" xmlns:w15="http://schemas.microsoft.com/office/word/2012/wordml" xmlns:w16cid="http://schemas.microsoft.com/office/word/2016/wordml/cid" xmlns:w16se="http://schemas.microsoft.com/office/word/2015/wordml/symex" xmlns:wpg="http://schemas.microsoft.com/office/word/2010/wordprocessingGroup" xmlns:wpi="http://schemas.microsoft.com/office/word/2010/wordprocessingInk" xmlns:wne="http://schemas.microsoft.com/office/word/2006/wordml" xmlns:wps="http://schemas.microsoft.com/office/word/2010/wordprocessingShape" mc:Ignorable="w14 w15 w16se w16cid wp14">
   <w:p>
     <w:pPr>
       <w:pStyle w:val="Header"/>
@@ -1921,7 +1866,7 @@
         <w:noProof/>
       </w:rPr>
       <w:drawing>
-        <wp:inline distT="0" distB="0" distL="0" distR="0" wp14:anchorId="061C3102" wp14:editId="0290BE85">
+        <wp:inline distT="0" distB="0" distL="0" distR="0" wp14:anchorId="0A5FE7C0" wp14:editId="1C4A7277">
           <wp:extent cx="1080000" cy="540000"/>
           <wp:effectExtent l="0" t="0" r="6350" b="0"/>
           <wp:docPr id="5" name="Picture 5"/>
@@ -1967,7 +1912,7 @@
 </file>
 
 <file path=word/numbering.xml><?xml version="1.0" encoding="utf-8"?>
-<w:numbering xmlns:wpc="http://schemas.microsoft.com/office/word/2010/wordprocessingCanvas" xmlns:mc="http://schemas.openxmlformats.org/markup-compatibility/2006" xmlns:o="urn:schemas-microsoft-com:office:office" xmlns:r="http://schemas.openxmlformats.org/officeDocument/2006/relationships" xmlns:m="http://schemas.openxmlformats.org/officeDocument/2006/math" xmlns:v="urn:schemas-microsoft-com:vml" xmlns:wp14="http://schemas.microsoft.com/office/word/2010/wordprocessingDrawing" xmlns:wp="http://schemas.openxmlformats.org/drawingml/2006/wordprocessingDrawing" xmlns:w10="urn:schemas-microsoft-com:office:word" xmlns:w="http://schemas.openxmlformats.org/wordprocessingml/2006/main" xmlns:w14="http://schemas.microsoft.com/office/word/2010/wordml" xmlns:w15="http://schemas.microsoft.com/office/word/2012/wordml" xmlns:wpg="http://schemas.microsoft.com/office/word/2010/wordprocessingGroup" xmlns:wpi="http://schemas.microsoft.com/office/word/2010/wordprocessingInk" xmlns:wne="http://schemas.microsoft.com/office/word/2006/wordml" xmlns:wps="http://schemas.microsoft.com/office/word/2010/wordprocessingShape" mc:Ignorable="w14 w15 wp14">
+<w:numbering xmlns:wpc="http://schemas.microsoft.com/office/word/2010/wordprocessingCanvas" xmlns:cx="http://schemas.microsoft.com/office/drawing/2014/chartex" xmlns:cx1="http://schemas.microsoft.com/office/drawing/2015/9/8/chartex" xmlns:cx2="http://schemas.microsoft.com/office/drawing/2015/10/21/chartex" xmlns:cx3="http://schemas.microsoft.com/office/drawing/2016/5/9/chartex" xmlns:cx4="http://schemas.microsoft.com/office/drawing/2016/5/10/chartex" xmlns:cx5="http://schemas.microsoft.com/office/drawing/2016/5/11/chartex" xmlns:cx6="http://schemas.microsoft.com/office/drawing/2016/5/12/chartex" xmlns:cx7="http://schemas.microsoft.com/office/drawing/2016/5/13/chartex" xmlns:cx8="http://schemas.microsoft.com/office/drawing/2016/5/14/chartex" xmlns:mc="http://schemas.openxmlformats.org/markup-compatibility/2006" xmlns:aink="http://schemas.microsoft.com/office/drawing/2016/ink" xmlns:am3d="http://schemas.microsoft.com/office/drawing/2017/model3d" xmlns:o="urn:schemas-microsoft-com:office:office" xmlns:r="http://schemas.openxmlformats.org/officeDocument/2006/relationships" xmlns:m="http://schemas.openxmlformats.org/officeDocument/2006/math" xmlns:v="urn:schemas-microsoft-com:vml" xmlns:wp14="http://schemas.microsoft.com/office/word/2010/wordprocessingDrawing" xmlns:wp="http://schemas.openxmlformats.org/drawingml/2006/wordprocessingDrawing" xmlns:w10="urn:schemas-microsoft-com:office:word" xmlns:w="http://schemas.openxmlformats.org/wordprocessingml/2006/main" xmlns:w14="http://schemas.microsoft.com/office/word/2010/wordml" xmlns:w15="http://schemas.microsoft.com/office/word/2012/wordml" xmlns:w16cid="http://schemas.microsoft.com/office/word/2016/wordml/cid" xmlns:w16se="http://schemas.microsoft.com/office/word/2015/wordml/symex" xmlns:wpg="http://schemas.microsoft.com/office/word/2010/wordprocessingGroup" xmlns:wpi="http://schemas.microsoft.com/office/word/2010/wordprocessingInk" xmlns:wne="http://schemas.microsoft.com/office/word/2006/wordml" xmlns:wps="http://schemas.microsoft.com/office/word/2010/wordprocessingShape" mc:Ignorable="w14 w15 w16se w16cid wp14">
   <w:abstractNum w:abstractNumId="0" w15:restartNumberingAfterBreak="0">
     <w:nsid w:val="FFFFFF88"/>
     <w:multiLevelType w:val="singleLevel"/>
@@ -5612,7 +5557,7 @@
 </file>
 
 <file path=word/styles.xml><?xml version="1.0" encoding="utf-8"?>
-<w:styles xmlns:mc="http://schemas.openxmlformats.org/markup-compatibility/2006" xmlns:r="http://schemas.openxmlformats.org/officeDocument/2006/relationships" xmlns:w="http://schemas.openxmlformats.org/wordprocessingml/2006/main" xmlns:w14="http://schemas.microsoft.com/office/word/2010/wordml" xmlns:w15="http://schemas.microsoft.com/office/word/2012/wordml" mc:Ignorable="w14 w15">
+<w:styles xmlns:mc="http://schemas.openxmlformats.org/markup-compatibility/2006" xmlns:r="http://schemas.openxmlformats.org/officeDocument/2006/relationships" xmlns:w="http://schemas.openxmlformats.org/wordprocessingml/2006/main" xmlns:w14="http://schemas.microsoft.com/office/word/2010/wordml" xmlns:w15="http://schemas.microsoft.com/office/word/2012/wordml" xmlns:w16cid="http://schemas.microsoft.com/office/word/2016/wordml/cid" xmlns:w16se="http://schemas.microsoft.com/office/word/2015/wordml/symex" mc:Ignorable="w14 w15 w16se w16cid">
   <w:docDefaults>
     <w:rPrDefault>
       <w:rPr>
@@ -5628,7 +5573,7 @@
       </w:pPr>
     </w:pPrDefault>
   </w:docDefaults>
-  <w:latentStyles w:defLockedState="0" w:defUIPriority="0" w:defSemiHidden="0" w:defUnhideWhenUsed="0" w:defQFormat="0" w:count="371">
+  <w:latentStyles w:defLockedState="0" w:defUIPriority="0" w:defSemiHidden="0" w:defUnhideWhenUsed="0" w:defQFormat="0" w:count="375">
     <w:lsdException w:name="Normal" w:qFormat="1"/>
     <w:lsdException w:name="heading 1" w:qFormat="1"/>
     <w:lsdException w:name="heading 2" w:uiPriority="9" w:qFormat="1"/>
@@ -5727,7 +5672,6 @@
     <w:lsdException w:name="HTML Sample" w:semiHidden="1" w:unhideWhenUsed="1"/>
     <w:lsdException w:name="HTML Typewriter" w:semiHidden="1" w:unhideWhenUsed="1"/>
     <w:lsdException w:name="HTML Variable" w:semiHidden="1" w:unhideWhenUsed="1"/>
-    <w:lsdException w:name="Normal Table" w:semiHidden="1" w:unhideWhenUsed="1"/>
     <w:lsdException w:name="annotation subject" w:semiHidden="1" w:unhideWhenUsed="1"/>
     <w:lsdException w:name="No List" w:semiHidden="1" w:uiPriority="99" w:unhideWhenUsed="1"/>
     <w:lsdException w:name="Outline List 1" w:semiHidden="1" w:unhideWhenUsed="1"/>
@@ -5771,10 +5715,8 @@
     <w:lsdException w:name="Table Elegant" w:semiHidden="1" w:unhideWhenUsed="1"/>
     <w:lsdException w:name="Table Professional" w:semiHidden="1" w:unhideWhenUsed="1"/>
     <w:lsdException w:name="Table Subtle 1" w:semiHidden="1" w:unhideWhenUsed="1"/>
-    <w:lsdException w:name="Table Subtle 2" w:semiHidden="1" w:unhideWhenUsed="1"/>
     <w:lsdException w:name="Table Web 1" w:semiHidden="1" w:unhideWhenUsed="1"/>
     <w:lsdException w:name="Table Web 2" w:semiHidden="1" w:unhideWhenUsed="1"/>
-    <w:lsdException w:name="Table Web 3" w:semiHidden="1" w:unhideWhenUsed="1"/>
     <w:lsdException w:name="Balloon Text" w:semiHidden="1" w:uiPriority="99" w:unhideWhenUsed="1"/>
     <w:lsdException w:name="Table Grid" w:uiPriority="59"/>
     <w:lsdException w:name="Table Theme" w:semiHidden="1" w:unhideWhenUsed="1"/>
@@ -5993,6 +5935,10 @@
     <w:lsdException w:name="List Table 5 Dark Accent 6" w:uiPriority="50"/>
     <w:lsdException w:name="List Table 6 Colorful Accent 6" w:uiPriority="51"/>
     <w:lsdException w:name="List Table 7 Colorful Accent 6" w:uiPriority="52"/>
+    <w:lsdException w:name="Mention" w:semiHidden="1" w:uiPriority="99" w:unhideWhenUsed="1"/>
+    <w:lsdException w:name="Smart Hyperlink" w:semiHidden="1" w:uiPriority="99" w:unhideWhenUsed="1"/>
+    <w:lsdException w:name="Hashtag" w:semiHidden="1" w:uiPriority="99" w:unhideWhenUsed="1"/>
+    <w:lsdException w:name="Unresolved Mention" w:semiHidden="1" w:uiPriority="99" w:unhideWhenUsed="1"/>
   </w:latentStyles>
   <w:style w:type="paragraph" w:default="1" w:styleId="Normal">
     <w:name w:val="Normal"/>
@@ -7052,7 +6998,7 @@
 </file>
 
 <file path=word/glossary/document.xml><?xml version="1.0" encoding="utf-8"?>
-<w:glossaryDocument xmlns:wpc="http://schemas.microsoft.com/office/word/2010/wordprocessingCanvas" xmlns:mc="http://schemas.openxmlformats.org/markup-compatibility/2006" xmlns:o="urn:schemas-microsoft-com:office:office" xmlns:r="http://schemas.openxmlformats.org/officeDocument/2006/relationships" xmlns:m="http://schemas.openxmlformats.org/officeDocument/2006/math" xmlns:v="urn:schemas-microsoft-com:vml" xmlns:wp14="http://schemas.microsoft.com/office/word/2010/wordprocessingDrawing" xmlns:wp="http://schemas.openxmlformats.org/drawingml/2006/wordprocessingDrawing" xmlns:w10="urn:schemas-microsoft-com:office:word" xmlns:w="http://schemas.openxmlformats.org/wordprocessingml/2006/main" xmlns:w14="http://schemas.microsoft.com/office/word/2010/wordml" xmlns:w15="http://schemas.microsoft.com/office/word/2012/wordml" xmlns:wpg="http://schemas.microsoft.com/office/word/2010/wordprocessingGroup" xmlns:wpi="http://schemas.microsoft.com/office/word/2010/wordprocessingInk" xmlns:wne="http://schemas.microsoft.com/office/word/2006/wordml" xmlns:wps="http://schemas.microsoft.com/office/word/2010/wordprocessingShape" mc:Ignorable="w14 w15 wp14">
+<w:glossaryDocument xmlns:wpc="http://schemas.microsoft.com/office/word/2010/wordprocessingCanvas" xmlns:cx="http://schemas.microsoft.com/office/drawing/2014/chartex" xmlns:cx1="http://schemas.microsoft.com/office/drawing/2015/9/8/chartex" xmlns:cx2="http://schemas.microsoft.com/office/drawing/2015/10/21/chartex" xmlns:cx3="http://schemas.microsoft.com/office/drawing/2016/5/9/chartex" xmlns:cx4="http://schemas.microsoft.com/office/drawing/2016/5/10/chartex" xmlns:cx5="http://schemas.microsoft.com/office/drawing/2016/5/11/chartex" xmlns:cx6="http://schemas.microsoft.com/office/drawing/2016/5/12/chartex" xmlns:cx7="http://schemas.microsoft.com/office/drawing/2016/5/13/chartex" xmlns:cx8="http://schemas.microsoft.com/office/drawing/2016/5/14/chartex" xmlns:mc="http://schemas.openxmlformats.org/markup-compatibility/2006" xmlns:aink="http://schemas.microsoft.com/office/drawing/2016/ink" xmlns:am3d="http://schemas.microsoft.com/office/drawing/2017/model3d" xmlns:o="urn:schemas-microsoft-com:office:office" xmlns:r="http://schemas.openxmlformats.org/officeDocument/2006/relationships" xmlns:m="http://schemas.openxmlformats.org/officeDocument/2006/math" xmlns:v="urn:schemas-microsoft-com:vml" xmlns:wp14="http://schemas.microsoft.com/office/word/2010/wordprocessingDrawing" xmlns:wp="http://schemas.openxmlformats.org/drawingml/2006/wordprocessingDrawing" xmlns:w10="urn:schemas-microsoft-com:office:word" xmlns:w="http://schemas.openxmlformats.org/wordprocessingml/2006/main" xmlns:w14="http://schemas.microsoft.com/office/word/2010/wordml" xmlns:w15="http://schemas.microsoft.com/office/word/2012/wordml" xmlns:w16cid="http://schemas.microsoft.com/office/word/2016/wordml/cid" xmlns:w16se="http://schemas.microsoft.com/office/word/2015/wordml/symex" xmlns:wpg="http://schemas.microsoft.com/office/word/2010/wordprocessingGroup" xmlns:wpi="http://schemas.microsoft.com/office/word/2010/wordprocessingInk" xmlns:wne="http://schemas.microsoft.com/office/word/2006/wordml" xmlns:wps="http://schemas.microsoft.com/office/word/2010/wordprocessingShape" mc:Ignorable="w14 w15 w16se w16cid wp14">
   <w:docParts>
     <w:docPart>
       <w:docPartPr>
@@ -7088,13 +7034,13 @@
 </file>
 
 <file path=word/glossary/fontTable.xml><?xml version="1.0" encoding="utf-8"?>
-<w:fonts xmlns:mc="http://schemas.openxmlformats.org/markup-compatibility/2006" xmlns:r="http://schemas.openxmlformats.org/officeDocument/2006/relationships" xmlns:w="http://schemas.openxmlformats.org/wordprocessingml/2006/main" xmlns:w14="http://schemas.microsoft.com/office/word/2010/wordml" xmlns:w15="http://schemas.microsoft.com/office/word/2012/wordml" mc:Ignorable="w14 w15">
+<w:fonts xmlns:mc="http://schemas.openxmlformats.org/markup-compatibility/2006" xmlns:r="http://schemas.openxmlformats.org/officeDocument/2006/relationships" xmlns:w="http://schemas.openxmlformats.org/wordprocessingml/2006/main" xmlns:w14="http://schemas.microsoft.com/office/word/2010/wordml" xmlns:w15="http://schemas.microsoft.com/office/word/2012/wordml" xmlns:w16cid="http://schemas.microsoft.com/office/word/2016/wordml/cid" xmlns:w16se="http://schemas.microsoft.com/office/word/2015/wordml/symex" mc:Ignorable="w14 w15 w16se w16cid">
   <w:font w:name="Times New Roman">
     <w:panose1 w:val="02020603050405020304"/>
     <w:charset w:val="00"/>
     <w:family w:val="roman"/>
     <w:pitch w:val="variable"/>
-    <w:sig w:usb0="E0002AFF" w:usb1="C0007841" w:usb2="00000009" w:usb3="00000000" w:csb0="000001FF" w:csb1="00000000"/>
+    <w:sig w:usb0="E0002EFF" w:usb1="C000785B" w:usb2="00000009" w:usb3="00000000" w:csb0="000001FF" w:csb1="00000000"/>
   </w:font>
   <w:font w:name="Georgia">
     <w:panose1 w:val="02040502050405020303"/>
@@ -7122,35 +7068,35 @@
     <w:charset w:val="00"/>
     <w:family w:val="modern"/>
     <w:pitch w:val="fixed"/>
-    <w:sig w:usb0="E0002AFF" w:usb1="C0007843" w:usb2="00000009" w:usb3="00000000" w:csb0="000001FF" w:csb1="00000000"/>
+    <w:sig w:usb0="E0002EFF" w:usb1="C0007843" w:usb2="00000009" w:usb3="00000000" w:csb0="000001FF" w:csb1="00000000"/>
   </w:font>
   <w:font w:name="Calibri">
     <w:panose1 w:val="020F0502020204030204"/>
     <w:charset w:val="00"/>
     <w:family w:val="swiss"/>
     <w:pitch w:val="variable"/>
-    <w:sig w:usb0="E00002FF" w:usb1="4000ACFF" w:usb2="00000001" w:usb3="00000000" w:csb0="0000019F" w:csb1="00000000"/>
+    <w:sig w:usb0="E0002AFF" w:usb1="C000247B" w:usb2="00000009" w:usb3="00000000" w:csb0="000001FF" w:csb1="00000000"/>
   </w:font>
   <w:font w:name="Cambria">
     <w:panose1 w:val="02040503050406030204"/>
     <w:charset w:val="00"/>
     <w:family w:val="roman"/>
     <w:pitch w:val="variable"/>
-    <w:sig w:usb0="E00002FF" w:usb1="400004FF" w:usb2="00000000" w:usb3="00000000" w:csb0="0000019F" w:csb1="00000000"/>
+    <w:sig w:usb0="E00006FF" w:usb1="420024FF" w:usb2="02000000" w:usb3="00000000" w:csb0="0000019F" w:csb1="00000000"/>
   </w:font>
   <w:font w:name="Verdana">
     <w:panose1 w:val="020B0604030504040204"/>
     <w:charset w:val="00"/>
     <w:family w:val="swiss"/>
     <w:pitch w:val="variable"/>
-    <w:sig w:usb0="A10006FF" w:usb1="4000205B" w:usb2="00000010" w:usb3="00000000" w:csb0="0000019F" w:csb1="00000000"/>
+    <w:sig w:usb0="A00006FF" w:usb1="4000205B" w:usb2="00000010" w:usb3="00000000" w:csb0="0000019F" w:csb1="00000000"/>
   </w:font>
   <w:font w:name="Arial">
     <w:panose1 w:val="020B0604020202020204"/>
     <w:charset w:val="00"/>
     <w:family w:val="swiss"/>
     <w:pitch w:val="variable"/>
-    <w:sig w:usb0="E0002AFF" w:usb1="C0007843" w:usb2="00000009" w:usb3="00000000" w:csb0="000001FF" w:csb1="00000000"/>
+    <w:sig w:usb0="E0002EFF" w:usb1="C000785B" w:usb2="00000009" w:usb3="00000000" w:csb0="000001FF" w:csb1="00000000"/>
   </w:font>
   <w:font w:name="Tahoma">
     <w:panose1 w:val="020B0604030504040204"/>
@@ -7164,13 +7110,13 @@
     <w:charset w:val="00"/>
     <w:family w:val="swiss"/>
     <w:pitch w:val="variable"/>
-    <w:sig w:usb0="A00002EF" w:usb1="4000207B" w:usb2="00000000" w:usb3="00000000" w:csb0="0000019F" w:csb1="00000000"/>
+    <w:sig w:usb0="E0002AFF" w:usb1="C000247B" w:usb2="00000009" w:usb3="00000000" w:csb0="000001FF" w:csb1="00000000"/>
   </w:font>
 </w:fonts>
 </file>
 
 <file path=word/glossary/settings.xml><?xml version="1.0" encoding="utf-8"?>
-<w:settings xmlns:mc="http://schemas.openxmlformats.org/markup-compatibility/2006" xmlns:o="urn:schemas-microsoft-com:office:office" xmlns:r="http://schemas.openxmlformats.org/officeDocument/2006/relationships" xmlns:m="http://schemas.openxmlformats.org/officeDocument/2006/math" xmlns:v="urn:schemas-microsoft-com:vml" xmlns:w10="urn:schemas-microsoft-com:office:word" xmlns:w="http://schemas.openxmlformats.org/wordprocessingml/2006/main" xmlns:w14="http://schemas.microsoft.com/office/word/2010/wordml" xmlns:w15="http://schemas.microsoft.com/office/word/2012/wordml" xmlns:sl="http://schemas.openxmlformats.org/schemaLibrary/2006/main" mc:Ignorable="w14 w15">
+<w:settings xmlns:mc="http://schemas.openxmlformats.org/markup-compatibility/2006" xmlns:o="urn:schemas-microsoft-com:office:office" xmlns:r="http://schemas.openxmlformats.org/officeDocument/2006/relationships" xmlns:m="http://schemas.openxmlformats.org/officeDocument/2006/math" xmlns:v="urn:schemas-microsoft-com:vml" xmlns:w10="urn:schemas-microsoft-com:office:word" xmlns:w="http://schemas.openxmlformats.org/wordprocessingml/2006/main" xmlns:w14="http://schemas.microsoft.com/office/word/2010/wordml" xmlns:w15="http://schemas.microsoft.com/office/word/2012/wordml" xmlns:w16cid="http://schemas.microsoft.com/office/word/2016/wordml/cid" xmlns:w16se="http://schemas.microsoft.com/office/word/2015/wordml/symex" xmlns:sl="http://schemas.openxmlformats.org/schemaLibrary/2006/main" mc:Ignorable="w14 w15 w16se w16cid">
   <w:view w:val="normal"/>
   <w:defaultTabStop w:val="708"/>
   <w:hyphenationZone w:val="425"/>
@@ -7182,10 +7128,12 @@
     <w:compatSetting w:name="enableOpenTypeFeatures" w:uri="http://schemas.microsoft.com/office/word" w:val="1"/>
     <w:compatSetting w:name="doNotFlipMirrorIndents" w:uri="http://schemas.microsoft.com/office/word" w:val="1"/>
     <w:compatSetting w:name="differentiateMultirowTableHeaders" w:uri="http://schemas.microsoft.com/office/word" w:val="1"/>
+    <w:compatSetting w:name="useWord2013TrackBottomHyphenation" w:uri="http://schemas.microsoft.com/office/word" w:val="1"/>
   </w:compat>
   <w:rsids>
     <w:rsidRoot w:val="00A640DB"/>
     <w:rsid w:val="00037370"/>
+    <w:rsid w:val="00481EF1"/>
     <w:rsid w:val="0051320D"/>
     <w:rsid w:val="007E7C1C"/>
     <w:rsid w:val="00A640DB"/>
@@ -7213,7 +7161,7 @@
 </file>
 
 <file path=word/glossary/styles.xml><?xml version="1.0" encoding="utf-8"?>
-<w:styles xmlns:mc="http://schemas.openxmlformats.org/markup-compatibility/2006" xmlns:r="http://schemas.openxmlformats.org/officeDocument/2006/relationships" xmlns:w="http://schemas.openxmlformats.org/wordprocessingml/2006/main" xmlns:w14="http://schemas.microsoft.com/office/word/2010/wordml" xmlns:w15="http://schemas.microsoft.com/office/word/2012/wordml" mc:Ignorable="w14 w15">
+<w:styles xmlns:mc="http://schemas.openxmlformats.org/markup-compatibility/2006" xmlns:r="http://schemas.openxmlformats.org/officeDocument/2006/relationships" xmlns:w="http://schemas.openxmlformats.org/wordprocessingml/2006/main" xmlns:w14="http://schemas.microsoft.com/office/word/2010/wordml" xmlns:w15="http://schemas.microsoft.com/office/word/2012/wordml" xmlns:w16cid="http://schemas.microsoft.com/office/word/2016/wordml/cid" xmlns:w16se="http://schemas.microsoft.com/office/word/2015/wordml/symex" mc:Ignorable="w14 w15 w16se w16cid">
   <w:docDefaults>
     <w:rPrDefault>
       <w:rPr>
@@ -7229,7 +7177,7 @@
       </w:pPr>
     </w:pPrDefault>
   </w:docDefaults>
-  <w:latentStyles w:defLockedState="0" w:defUIPriority="99" w:defSemiHidden="0" w:defUnhideWhenUsed="0" w:defQFormat="0" w:count="371">
+  <w:latentStyles w:defLockedState="0" w:defUIPriority="99" w:defSemiHidden="0" w:defUnhideWhenUsed="0" w:defQFormat="0" w:count="375">
     <w:lsdException w:name="Normal" w:uiPriority="0" w:qFormat="1"/>
     <w:lsdException w:name="heading 1" w:uiPriority="9" w:qFormat="1"/>
     <w:lsdException w:name="heading 2" w:semiHidden="1" w:uiPriority="9" w:unhideWhenUsed="1" w:qFormat="1"/>
@@ -7335,7 +7283,6 @@
     <w:lsdException w:name="HTML Sample" w:semiHidden="1" w:unhideWhenUsed="1"/>
     <w:lsdException w:name="HTML Typewriter" w:semiHidden="1" w:unhideWhenUsed="1"/>
     <w:lsdException w:name="HTML Variable" w:semiHidden="1" w:unhideWhenUsed="1"/>
-    <w:lsdException w:name="Normal Table" w:semiHidden="1" w:unhideWhenUsed="1"/>
     <w:lsdException w:name="annotation subject" w:semiHidden="1" w:unhideWhenUsed="1"/>
     <w:lsdException w:name="No List" w:semiHidden="1" w:unhideWhenUsed="1"/>
     <w:lsdException w:name="Outline List 1" w:semiHidden="1" w:unhideWhenUsed="1"/>
@@ -7379,10 +7326,8 @@
     <w:lsdException w:name="Table Elegant" w:semiHidden="1" w:unhideWhenUsed="1"/>
     <w:lsdException w:name="Table Professional" w:semiHidden="1" w:unhideWhenUsed="1"/>
     <w:lsdException w:name="Table Subtle 1" w:semiHidden="1" w:unhideWhenUsed="1"/>
-    <w:lsdException w:name="Table Subtle 2" w:semiHidden="1" w:unhideWhenUsed="1"/>
     <w:lsdException w:name="Table Web 1" w:semiHidden="1" w:unhideWhenUsed="1"/>
     <w:lsdException w:name="Table Web 2" w:semiHidden="1" w:unhideWhenUsed="1"/>
-    <w:lsdException w:name="Table Web 3" w:semiHidden="1" w:unhideWhenUsed="1"/>
     <w:lsdException w:name="Balloon Text" w:semiHidden="1" w:unhideWhenUsed="1"/>
     <w:lsdException w:name="Table Grid" w:uiPriority="39"/>
     <w:lsdException w:name="Table Theme" w:semiHidden="1" w:unhideWhenUsed="1"/>
@@ -7601,6 +7546,10 @@
     <w:lsdException w:name="List Table 5 Dark Accent 6" w:uiPriority="50"/>
     <w:lsdException w:name="List Table 6 Colorful Accent 6" w:uiPriority="51"/>
     <w:lsdException w:name="List Table 7 Colorful Accent 6" w:uiPriority="52"/>
+    <w:lsdException w:name="Mention" w:semiHidden="1" w:unhideWhenUsed="1"/>
+    <w:lsdException w:name="Smart Hyperlink" w:semiHidden="1" w:unhideWhenUsed="1"/>
+    <w:lsdException w:name="Hashtag" w:semiHidden="1" w:unhideWhenUsed="1"/>
+    <w:lsdException w:name="Unresolved Mention" w:semiHidden="1" w:unhideWhenUsed="1"/>
   </w:latentStyles>
   <w:style w:type="paragraph" w:default="1" w:styleId="Normal">
     <w:name w:val="Normal"/>
@@ -7649,7 +7598,7 @@
 </file>
 
 <file path=word/glossary/webSettings.xml><?xml version="1.0" encoding="utf-8"?>
-<w:webSettings xmlns:mc="http://schemas.openxmlformats.org/markup-compatibility/2006" xmlns:r="http://schemas.openxmlformats.org/officeDocument/2006/relationships" xmlns:w="http://schemas.openxmlformats.org/wordprocessingml/2006/main" xmlns:w14="http://schemas.microsoft.com/office/word/2010/wordml" xmlns:w15="http://schemas.microsoft.com/office/word/2012/wordml" mc:Ignorable="w14 w15">
+<w:webSettings xmlns:mc="http://schemas.openxmlformats.org/markup-compatibility/2006" xmlns:r="http://schemas.openxmlformats.org/officeDocument/2006/relationships" xmlns:w="http://schemas.openxmlformats.org/wordprocessingml/2006/main" xmlns:w14="http://schemas.microsoft.com/office/word/2010/wordml" xmlns:w15="http://schemas.microsoft.com/office/word/2012/wordml" xmlns:w16cid="http://schemas.microsoft.com/office/word/2016/wordml/cid" xmlns:w16se="http://schemas.microsoft.com/office/word/2015/wordml/symex" mc:Ignorable="w14 w15 w16se w16cid">
   <w:optimizeForBrowser/>
   <w:allowPNG/>
 </w:webSettings>
@@ -7958,7 +7907,7 @@
 </file>
 
 <file path=customXml/itemProps2.xml><?xml version="1.0" encoding="utf-8"?>
-<ds:datastoreItem xmlns:ds="http://schemas.openxmlformats.org/officeDocument/2006/customXml" ds:itemID="{D58334F4-E9F3-40BC-95B6-CDFD50965E5A}">
+<ds:datastoreItem xmlns:ds="http://schemas.openxmlformats.org/officeDocument/2006/customXml" ds:itemID="{C4639451-311D-4A29-A5C0-B1E1618EEE6D}">
   <ds:schemaRefs>
     <ds:schemaRef ds:uri="http://schemas.openxmlformats.org/officeDocument/2006/bibliography"/>
   </ds:schemaRefs>

</xml_diff>